<commit_message>
Update Sem1CA1 Repeat sba22232 Report.docx
Added Git Repo address
</commit_message>
<xml_diff>
--- a/Sem1CA1Repeat/Sem1CA1 Repeat sba22232 Report.docx
+++ b/Sem1CA1Repeat/Sem1CA1 Repeat sba22232 Report.docx
@@ -197,17 +197,7 @@
                 <w:sz w:val="22"/>
                 <w:szCs w:val="22"/>
               </w:rPr>
-              <w:t>Summer 2023 Repeat Assessment</w:t>
-            </w:r>
-            <w:r>
-              <w:rPr>
-                <w:rFonts w:asciiTheme="minorHAnsi" w:hAnsiTheme="minorHAnsi" w:cstheme="minorHAnsi"/>
-                <w:b w:val="0"/>
-                <w:bCs w:val="0"/>
-                <w:sz w:val="22"/>
-                <w:szCs w:val="22"/>
-              </w:rPr>
-              <w:t xml:space="preserve"> </w:t>
+              <w:t xml:space="preserve">Summer 2023 Repeat Assessment </w:t>
             </w:r>
             <w:r>
               <w:rPr>
@@ -228,29 +218,7 @@
                 <w:sz w:val="22"/>
                 <w:szCs w:val="22"/>
               </w:rPr>
-              <w:t>Statistics for Data A</w:t>
-            </w:r>
-            <w:r>
-              <w:rPr>
-                <w:rFonts w:asciiTheme="minorHAnsi" w:hAnsiTheme="minorHAnsi" w:cstheme="minorHAnsi"/>
-                <w:b w:val="0"/>
-                <w:bCs w:val="0"/>
-                <w:color w:val="000000" w:themeColor="text1"/>
-                <w:sz w:val="22"/>
-                <w:szCs w:val="22"/>
-              </w:rPr>
-              <w:t>n</w:t>
-            </w:r>
-            <w:r>
-              <w:rPr>
-                <w:rFonts w:asciiTheme="minorHAnsi" w:hAnsiTheme="minorHAnsi" w:cstheme="minorHAnsi"/>
-                <w:b w:val="0"/>
-                <w:bCs w:val="0"/>
-                <w:color w:val="000000" w:themeColor="text1"/>
-                <w:sz w:val="22"/>
-                <w:szCs w:val="22"/>
-              </w:rPr>
-              <w:t>alysis</w:t>
+              <w:t>Statistics for Data Analysis</w:t>
             </w:r>
             <w:r>
               <w:rPr>
@@ -984,6 +952,12 @@
       <w:pPr>
         <w:spacing w:after="0"/>
       </w:pPr>
+      <w:r>
+        <w:t xml:space="preserve">GIT REPO Address - </w:t>
+      </w:r>
+      <w:r>
+        <w:t>https://github.com/sba22232/Sem1CA1Repeatsba22232</w:t>
+      </w:r>
     </w:p>
     <w:p>
       <w:pPr>
@@ -1034,31 +1008,7 @@
         <w:rPr>
           <w:rFonts w:cstheme="minorHAnsi"/>
         </w:rPr>
-        <w:t xml:space="preserve">In this report, I </w:t>
-      </w:r>
-      <w:r>
-        <w:rPr>
-          <w:rFonts w:cstheme="minorHAnsi"/>
-        </w:rPr>
-        <w:t>have chosen</w:t>
-      </w:r>
-      <w:r>
-        <w:rPr>
-          <w:rFonts w:cstheme="minorHAnsi"/>
-        </w:rPr>
-        <w:t xml:space="preserve"> </w:t>
-      </w:r>
-      <w:r>
-        <w:rPr>
-          <w:rFonts w:cstheme="minorHAnsi"/>
-        </w:rPr>
-        <w:t xml:space="preserve">Dublin House pricing </w:t>
-      </w:r>
-      <w:r>
-        <w:rPr>
-          <w:rFonts w:cstheme="minorHAnsi"/>
-        </w:rPr>
-        <w:t xml:space="preserve">and compare </w:t>
+        <w:t xml:space="preserve">In this report, I have chosen Dublin House pricing and compare </w:t>
       </w:r>
       <w:r>
         <w:rPr>
@@ -1968,115 +1918,7 @@
         <w:rPr>
           <w:rFonts w:cstheme="minorHAnsi"/>
         </w:rPr>
-        <w:t xml:space="preserve">Structural investigation: Here I explore the general shape of a dataset and the data types of its features. </w:t>
-      </w:r>
-      <w:r>
-        <w:rPr>
-          <w:rFonts w:cstheme="minorHAnsi"/>
-        </w:rPr>
-        <w:t>E</w:t>
-      </w:r>
-      <w:r>
-        <w:rPr>
-          <w:rFonts w:cstheme="minorHAnsi"/>
-        </w:rPr>
-        <w:t>xamine the number</w:t>
-      </w:r>
-      <w:r>
-        <w:rPr>
-          <w:rFonts w:cstheme="minorHAnsi"/>
-        </w:rPr>
-        <w:t>s</w:t>
-      </w:r>
-      <w:r>
-        <w:rPr>
-          <w:rFonts w:cstheme="minorHAnsi"/>
-        </w:rPr>
-        <w:t xml:space="preserve"> of rows </w:t>
-      </w:r>
-      <w:r>
-        <w:rPr>
-          <w:rFonts w:cstheme="minorHAnsi"/>
-        </w:rPr>
-        <w:t xml:space="preserve">&amp; </w:t>
-      </w:r>
-      <w:r>
-        <w:rPr>
-          <w:rFonts w:cstheme="minorHAnsi"/>
-        </w:rPr>
-        <w:t xml:space="preserve">columns in the dataset, identifying any missing or duplicate data, checking for outliers and other unusual values, and evaluate the distribution of values for different features. </w:t>
-      </w:r>
-      <w:r>
-        <w:rPr>
-          <w:rFonts w:cstheme="minorHAnsi"/>
-        </w:rPr>
-        <w:t xml:space="preserve">Once I complete </w:t>
-      </w:r>
-      <w:r>
-        <w:rPr>
-          <w:rFonts w:cstheme="minorHAnsi"/>
-        </w:rPr>
-        <w:t xml:space="preserve">these tasks, I </w:t>
-      </w:r>
-      <w:r>
-        <w:rPr>
-          <w:rFonts w:cstheme="minorHAnsi"/>
-        </w:rPr>
-        <w:t xml:space="preserve">have a </w:t>
-      </w:r>
-      <w:r>
-        <w:rPr>
-          <w:rFonts w:cstheme="minorHAnsi"/>
-        </w:rPr>
-        <w:t>deeper understanding of the data,</w:t>
-      </w:r>
-      <w:r>
-        <w:rPr>
-          <w:rFonts w:cstheme="minorHAnsi"/>
-        </w:rPr>
-        <w:t xml:space="preserve"> its structure </w:t>
-      </w:r>
-      <w:r>
-        <w:rPr>
-          <w:rFonts w:cstheme="minorHAnsi"/>
-        </w:rPr>
-        <w:t>and</w:t>
-      </w:r>
-      <w:r>
-        <w:rPr>
-          <w:rFonts w:cstheme="minorHAnsi"/>
-        </w:rPr>
-        <w:t xml:space="preserve"> what I can do with it, while also being</w:t>
-      </w:r>
-      <w:r>
-        <w:rPr>
-          <w:rFonts w:cstheme="minorHAnsi"/>
-        </w:rPr>
-        <w:t xml:space="preserve"> able</w:t>
-      </w:r>
-      <w:r>
-        <w:rPr>
-          <w:rFonts w:cstheme="minorHAnsi"/>
-        </w:rPr>
-        <w:t xml:space="preserve"> to</w:t>
-      </w:r>
-      <w:r>
-        <w:rPr>
-          <w:rFonts w:cstheme="minorHAnsi"/>
-        </w:rPr>
-        <w:t xml:space="preserve"> identify potential issues </w:t>
-      </w:r>
-      <w:r>
-        <w:rPr>
-          <w:rFonts w:cstheme="minorHAnsi"/>
-        </w:rPr>
-        <w:t>and/</w:t>
-      </w:r>
-      <w:r>
-        <w:rPr>
-          <w:rFonts w:cstheme="minorHAnsi"/>
-        </w:rPr>
-        <w:t>or challenges that may need to be addressed in the subsequent stages of the analysis.</w:t>
+        <w:t>Structural investigation: Here I explore the general shape of a dataset and the data types of its features. Examine the numbers of rows &amp; columns in the dataset, identifying any missing or duplicate data, checking for outliers and other unusual values, and evaluate the distribution of values for different features. Once I complete these tasks, I have a deeper understanding of the data, its structure and what I can do with it, while also being able to identify potential issues and/or challenges that may need to be addressed in the subsequent stages of the analysis.</w:t>
       </w:r>
     </w:p>
     <w:p>
@@ -2118,6 +1960,7 @@
       <w:r>
         <w:rPr>
           <w:rFonts w:cstheme="minorHAnsi"/>
+          <w:noProof/>
           <w:color w:val="333333"/>
         </w:rPr>
         <w:drawing>
@@ -2196,6 +2039,7 @@
       <w:r>
         <w:rPr>
           <w:rFonts w:cstheme="minorHAnsi"/>
+          <w:noProof/>
           <w:color w:val="333333"/>
         </w:rPr>
         <w:drawing>
@@ -2237,6 +2081,7 @@
       <w:r>
         <w:rPr>
           <w:rFonts w:cstheme="minorHAnsi"/>
+          <w:noProof/>
           <w:color w:val="333333"/>
         </w:rPr>
         <w:drawing>
@@ -2322,6 +2167,7 @@
       <w:r>
         <w:rPr>
           <w:rFonts w:cstheme="minorHAnsi"/>
+          <w:noProof/>
           <w:color w:val="333333"/>
         </w:rPr>
         <w:drawing>
@@ -2401,6 +2247,7 @@
       <w:r>
         <w:rPr>
           <w:rFonts w:cstheme="minorHAnsi"/>
+          <w:noProof/>
           <w:color w:val="333333"/>
         </w:rPr>
         <w:drawing>
@@ -2496,10 +2343,7 @@
         <w:pStyle w:val="NoSpacing"/>
       </w:pPr>
       <w:r>
-        <w:t xml:space="preserve">Next I moved into my </w:t>
-      </w:r>
-      <w:r>
-        <w:t>Qualitative investigation</w:t>
+        <w:t>Next I moved into my Qualitative investigation</w:t>
       </w:r>
       <w:r>
         <w:t xml:space="preserve"> </w:t>
@@ -2818,6 +2662,7 @@
       <w:r>
         <w:rPr>
           <w:rFonts w:cstheme="minorHAnsi"/>
+          <w:noProof/>
           <w:color w:val="333333"/>
         </w:rPr>
         <w:drawing>
@@ -2903,6 +2748,7 @@
       <w:r>
         <w:rPr>
           <w:rFonts w:cstheme="minorHAnsi"/>
+          <w:noProof/>
           <w:color w:val="333333"/>
         </w:rPr>
         <w:drawing>
@@ -2951,6 +2797,7 @@
       <w:r>
         <w:rPr>
           <w:rFonts w:cstheme="minorHAnsi"/>
+          <w:noProof/>
           <w:color w:val="333333"/>
         </w:rPr>
         <w:drawing>
@@ -3020,146 +2867,139 @@
           <w:rFonts w:eastAsia="Times New Roman" w:cstheme="minorHAnsi"/>
           <w:lang w:eastAsia="en-GB"/>
         </w:rPr>
-        <w:t xml:space="preserve">As mentioned previously </w:t>
+        <w:t xml:space="preserve">As mentioned previously the </w:t>
       </w:r>
       <w:r>
         <w:rPr>
           <w:rFonts w:eastAsia="Times New Roman" w:cstheme="minorHAnsi"/>
           <w:lang w:eastAsia="en-GB"/>
         </w:rPr>
-        <w:t xml:space="preserve">the </w:t>
+        <w:t xml:space="preserve">two </w:t>
       </w:r>
       <w:r>
         <w:rPr>
           <w:rFonts w:eastAsia="Times New Roman" w:cstheme="minorHAnsi"/>
           <w:lang w:eastAsia="en-GB"/>
         </w:rPr>
-        <w:t xml:space="preserve">two </w:t>
+        <w:t>datasets</w:t>
       </w:r>
       <w:r>
         <w:rPr>
           <w:rFonts w:eastAsia="Times New Roman" w:cstheme="minorHAnsi"/>
           <w:lang w:eastAsia="en-GB"/>
         </w:rPr>
-        <w:t>datasets</w:t>
+        <w:t xml:space="preserve"> </w:t>
       </w:r>
       <w:r>
         <w:rPr>
           <w:rFonts w:eastAsia="Times New Roman" w:cstheme="minorHAnsi"/>
           <w:lang w:eastAsia="en-GB"/>
         </w:rPr>
-        <w:t xml:space="preserve"> </w:t>
+        <w:t>are a mix of continuous and categorical variables</w:t>
       </w:r>
       <w:r>
         <w:rPr>
           <w:rFonts w:eastAsia="Times New Roman" w:cstheme="minorHAnsi"/>
           <w:lang w:eastAsia="en-GB"/>
         </w:rPr>
-        <w:t>are a mix of continuous and categorical variables</w:t>
+        <w:t xml:space="preserve"> data types</w:t>
       </w:r>
       <w:r>
         <w:rPr>
           <w:rFonts w:eastAsia="Times New Roman" w:cstheme="minorHAnsi"/>
           <w:lang w:eastAsia="en-GB"/>
         </w:rPr>
-        <w:t xml:space="preserve"> data types</w:t>
+        <w:t xml:space="preserve">. </w:t>
+      </w:r>
+      <w:r>
+        <w:rPr>
+          <w:rFonts w:cstheme="minorHAnsi"/>
+        </w:rPr>
+        <w:t>Now</w:t>
+      </w:r>
+      <w:r>
+        <w:rPr>
+          <w:rFonts w:cstheme="minorHAnsi"/>
+        </w:rPr>
+        <w:t xml:space="preserve"> the structure and quality of the dataset is understood, I </w:t>
+      </w:r>
+      <w:r>
+        <w:rPr>
+          <w:rFonts w:cstheme="minorHAnsi"/>
+        </w:rPr>
+        <w:t>will</w:t>
+      </w:r>
+      <w:r>
+        <w:rPr>
+          <w:rFonts w:cstheme="minorHAnsi"/>
+        </w:rPr>
+        <w:t xml:space="preserve"> go ahead and perform a more in-depth exploration on the features values and look at how different features relate to each other. This involved looking at the distribution of values for individual features, as well as examining the relationships between different features. I used different techniques to perform this exploration, such as visualizing the data using plots and charts, calculating summary statistics, and fitting models to the data.</w:t>
       </w:r>
       <w:r>
         <w:rPr>
           <w:rFonts w:eastAsia="Times New Roman" w:cstheme="minorHAnsi"/>
           <w:lang w:eastAsia="en-GB"/>
         </w:rPr>
-        <w:t xml:space="preserve">. </w:t>
-      </w:r>
-      <w:r>
-        <w:rPr>
-          <w:rFonts w:cstheme="minorHAnsi"/>
-        </w:rPr>
-        <w:t>Now</w:t>
-      </w:r>
-      <w:r>
-        <w:rPr>
-          <w:rFonts w:cstheme="minorHAnsi"/>
-        </w:rPr>
-        <w:t xml:space="preserve"> the structure and quality of the dataset is understood, I </w:t>
-      </w:r>
-      <w:r>
-        <w:rPr>
-          <w:rFonts w:cstheme="minorHAnsi"/>
-        </w:rPr>
-        <w:t>will</w:t>
-      </w:r>
-      <w:r>
-        <w:rPr>
-          <w:rFonts w:cstheme="minorHAnsi"/>
-        </w:rPr>
-        <w:t xml:space="preserve"> go ahead and perform a more in-depth exploration on the features values and look at how different features relate to each other. This involved looking at the distribution of values for individual features, as well as examining the relationships between different features. I used different techniques to perform this exploration, such as visualizing the data using plots and charts, calculating summary statistics, and fitting models to the data.</w:t>
+        <w:t xml:space="preserve"> Measures of central tendency such as </w:t>
       </w:r>
       <w:r>
         <w:rPr>
           <w:rFonts w:eastAsia="Times New Roman" w:cstheme="minorHAnsi"/>
           <w:lang w:eastAsia="en-GB"/>
         </w:rPr>
-        <w:t xml:space="preserve"> Measures of central tendency such as </w:t>
+        <w:t xml:space="preserve">count, </w:t>
       </w:r>
       <w:r>
         <w:rPr>
           <w:rFonts w:eastAsia="Times New Roman" w:cstheme="minorHAnsi"/>
           <w:lang w:eastAsia="en-GB"/>
         </w:rPr>
-        <w:t xml:space="preserve">count, </w:t>
+        <w:t>mean</w:t>
       </w:r>
       <w:r>
         <w:rPr>
           <w:rFonts w:eastAsia="Times New Roman" w:cstheme="minorHAnsi"/>
           <w:lang w:eastAsia="en-GB"/>
         </w:rPr>
-        <w:t>mean</w:t>
+        <w:t>,</w:t>
       </w:r>
       <w:r>
         <w:rPr>
           <w:rFonts w:eastAsia="Times New Roman" w:cstheme="minorHAnsi"/>
           <w:lang w:eastAsia="en-GB"/>
         </w:rPr>
-        <w:t>,</w:t>
+        <w:t xml:space="preserve"> median</w:t>
       </w:r>
       <w:r>
         <w:rPr>
           <w:rFonts w:eastAsia="Times New Roman" w:cstheme="minorHAnsi"/>
           <w:lang w:eastAsia="en-GB"/>
         </w:rPr>
-        <w:t xml:space="preserve"> median</w:t>
+        <w:t xml:space="preserve"> and Standard Deviation</w:t>
       </w:r>
       <w:r>
         <w:rPr>
           <w:rFonts w:eastAsia="Times New Roman" w:cstheme="minorHAnsi"/>
           <w:lang w:eastAsia="en-GB"/>
         </w:rPr>
-        <w:t xml:space="preserve"> and Standard Deviation</w:t>
+        <w:t xml:space="preserve"> </w:t>
       </w:r>
       <w:r>
         <w:rPr>
           <w:rFonts w:eastAsia="Times New Roman" w:cstheme="minorHAnsi"/>
           <w:lang w:eastAsia="en-GB"/>
         </w:rPr>
-        <w:t xml:space="preserve"> </w:t>
-      </w:r>
-      <w:r>
+        <w:t xml:space="preserve">were computed to describe the typical values of the data. </w:t>
+      </w:r>
+    </w:p>
+    <w:p>
+      <w:pPr>
+        <w:pStyle w:val="NoSpacing"/>
+        <w:jc w:val="center"/>
         <w:rPr>
           <w:rFonts w:eastAsia="Times New Roman" w:cstheme="minorHAnsi"/>
           <w:lang w:eastAsia="en-GB"/>
         </w:rPr>
-        <w:t xml:space="preserve">were computed to describe the typical values of the data. </w:t>
-      </w:r>
-    </w:p>
-    <w:p>
-      <w:pPr>
-        <w:pStyle w:val="NoSpacing"/>
-        <w:jc w:val="center"/>
-        <w:rPr>
-          <w:rFonts w:eastAsia="Times New Roman" w:cstheme="minorHAnsi"/>
-          <w:lang w:eastAsia="en-GB"/>
-        </w:rPr>
       </w:pPr>
       <w:r>
         <w:rPr>
@@ -3171,6 +3011,7 @@
       <w:r>
         <w:rPr>
           <w:rFonts w:cstheme="minorHAnsi"/>
+          <w:noProof/>
           <w:color w:val="333333"/>
         </w:rPr>
         <w:drawing>
@@ -3219,6 +3060,7 @@
       <w:r>
         <w:rPr>
           <w:rFonts w:cstheme="minorHAnsi"/>
+          <w:noProof/>
           <w:color w:val="333333"/>
         </w:rPr>
         <w:drawing>
@@ -3465,84 +3307,39 @@
         <w:pStyle w:val="NoSpacing"/>
       </w:pPr>
       <w:r>
-        <w:t>In both EHPI and DHP datasets</w:t>
-      </w:r>
-      <w:r>
-        <w:t xml:space="preserve"> - </w:t>
-      </w:r>
-      <w:r>
-        <w:t>the</w:t>
-      </w:r>
-      <w:r>
-        <w:t xml:space="preserve">re is a positive </w:t>
-      </w:r>
-      <w:r>
-        <w:t>skewness, indicating that the</w:t>
-      </w:r>
-      <w:r>
-        <w:t xml:space="preserve"> datasets</w:t>
-      </w:r>
-      <w:r>
-        <w:t xml:space="preserve"> distribution</w:t>
-      </w:r>
-      <w:r>
-        <w:t xml:space="preserve"> is</w:t>
-      </w:r>
-      <w:r>
-        <w:t xml:space="preserve"> skewed to the right.</w:t>
-      </w:r>
-      <w:r>
-        <w:t xml:space="preserve"> </w:t>
-      </w:r>
-    </w:p>
-    <w:p>
-      <w:pPr>
-        <w:pStyle w:val="NoSpacing"/>
-      </w:pPr>
-    </w:p>
-    <w:p>
-      <w:pPr>
-        <w:pStyle w:val="NoSpacing"/>
-      </w:pPr>
-      <w:r>
-        <w:t>Kurtosis measures the heaviness of the tails of a distribution. In EHPI dataset, the kurtosis is greater than 3, indicating that the distribution has heavier tails than a normal distribution. In DHP dataset, the kurtosis is less than 3, indicating that the distribution has lighter tails than a normal distribution.</w:t>
-      </w:r>
-      <w:r>
-        <w:t xml:space="preserve"> </w:t>
-      </w:r>
-      <w:r>
-        <w:t xml:space="preserve">3 </w:t>
-      </w:r>
-      <w:r>
-        <w:t>bei</w:t>
+        <w:t xml:space="preserve">In both EHPI and DHP datasets - there is a positive skewness, indicating that the datasets distribution is skewed to the right. </w:t>
+      </w:r>
+    </w:p>
+    <w:p>
+      <w:pPr>
+        <w:pStyle w:val="NoSpacing"/>
+      </w:pPr>
+    </w:p>
+    <w:p>
+      <w:pPr>
+        <w:pStyle w:val="NoSpacing"/>
+      </w:pPr>
+      <w:r>
+        <w:t>Kurtosis measures the heaviness of the tails of a distribution. In EHPI dataset, the kurtosis is greater than 3, indicating that the distribution has heavier tails than a normal distribution. In DHP dataset, the kurtosis is less than 3, indicating that the distribution has lighter tails than a normal distribution. 3 bei</w:t>
       </w:r>
       <w:r>
         <w:t>n</w:t>
       </w:r>
       <w:r>
-        <w:t>g</w:t>
-      </w:r>
-      <w:r>
-        <w:t xml:space="preserve"> the benchmark for normality</w:t>
-      </w:r>
-      <w:r>
-        <w:t xml:space="preserve">. </w:t>
-      </w:r>
-    </w:p>
-    <w:p>
-      <w:pPr>
-        <w:pStyle w:val="NoSpacing"/>
-      </w:pPr>
-    </w:p>
-    <w:p>
-      <w:pPr>
-        <w:pStyle w:val="NoSpacing"/>
-      </w:pPr>
-      <w:r>
-        <w:t xml:space="preserve">When I compare </w:t>
-      </w:r>
-      <w:r>
-        <w:t xml:space="preserve">the skewness and kurtosis values of the two datasets, both have positive skewness, indicating </w:t>
+        <w:t xml:space="preserve">g the benchmark for normality. </w:t>
+      </w:r>
+    </w:p>
+    <w:p>
+      <w:pPr>
+        <w:pStyle w:val="NoSpacing"/>
+      </w:pPr>
+    </w:p>
+    <w:p>
+      <w:pPr>
+        <w:pStyle w:val="NoSpacing"/>
+      </w:pPr>
+      <w:r>
+        <w:t xml:space="preserve">When I compare the skewness and kurtosis values of the two datasets, both have positive skewness, indicating </w:t>
       </w:r>
       <w:r>
         <w:t>right sided</w:t>
@@ -3566,13 +3363,7 @@
         <w:t xml:space="preserve">the </w:t>
       </w:r>
       <w:r>
-        <w:t>EHPI dataset has</w:t>
-      </w:r>
-      <w:r>
-        <w:t xml:space="preserve"> a</w:t>
-      </w:r>
-      <w:r>
-        <w:t xml:space="preserve"> heavier tail and a sharper peak than</w:t>
+        <w:t>EHPI dataset has a heavier tail and a sharper peak than</w:t>
       </w:r>
       <w:r>
         <w:t xml:space="preserve"> the</w:t>
@@ -3686,13 +3477,7 @@
         <w:rPr>
           <w:rFonts w:cstheme="minorHAnsi"/>
         </w:rPr>
-        <w:t>DHP dataset</w:t>
-      </w:r>
-      <w:r>
-        <w:rPr>
-          <w:rFonts w:cstheme="minorHAnsi"/>
-        </w:rPr>
-        <w:t xml:space="preserve"> – </w:t>
+        <w:t xml:space="preserve">DHP dataset – </w:t>
       </w:r>
     </w:p>
     <w:p>
@@ -4022,10 +3807,7 @@
         <w:t xml:space="preserve">An interesting point to note - </w:t>
       </w:r>
       <w:r>
-        <w:t xml:space="preserve">When I compare the different property types in the DHP data, </w:t>
-      </w:r>
-      <w:r>
-        <w:t xml:space="preserve">There is a significant difference between the means </w:t>
+        <w:t xml:space="preserve">When I compare the different property types in the DHP data, There is a significant difference between the means </w:t>
       </w:r>
       <w:r>
         <w:t xml:space="preserve">for New and Second hand Homes per year – </w:t>
@@ -4040,16 +3822,10 @@
         </w:numPr>
       </w:pPr>
       <w:r>
-        <w:t>T</w:t>
-      </w:r>
-      <w:r>
-        <w:t xml:space="preserve">-statistic </w:t>
-      </w:r>
-      <w:r>
-        <w:t xml:space="preserve">of </w:t>
-      </w:r>
-      <w:r>
-        <w:t>-5.454057810920085</w:t>
+        <w:t xml:space="preserve">T-statistic </w:t>
+      </w:r>
+      <w:r>
+        <w:t>of -5.454057810920085</w:t>
       </w:r>
     </w:p>
     <w:p>
@@ -4135,130 +3911,62 @@
           <w:rFonts w:cstheme="minorHAnsi"/>
           <w:lang w:eastAsia="en-GB"/>
         </w:rPr>
-        <w:t xml:space="preserve">Shapiro </w:t>
+        <w:t xml:space="preserve">Shapiro Wilks Test: I </w:t>
       </w:r>
       <w:r>
         <w:rPr>
           <w:rFonts w:cstheme="minorHAnsi"/>
           <w:lang w:eastAsia="en-GB"/>
         </w:rPr>
-        <w:t xml:space="preserve">Wilks </w:t>
+        <w:t>wanted</w:t>
       </w:r>
       <w:r>
         <w:rPr>
           <w:rFonts w:cstheme="minorHAnsi"/>
           <w:lang w:eastAsia="en-GB"/>
         </w:rPr>
-        <w:t>Test:</w:t>
+        <w:t xml:space="preserve"> to confirm if my data was normally distributed or not</w:t>
       </w:r>
       <w:r>
         <w:rPr>
           <w:rFonts w:cstheme="minorHAnsi"/>
           <w:lang w:eastAsia="en-GB"/>
         </w:rPr>
-        <w:t xml:space="preserve"> I </w:t>
+        <w:t xml:space="preserve"> so I</w:t>
       </w:r>
       <w:r>
         <w:rPr>
           <w:rFonts w:cstheme="minorHAnsi"/>
           <w:lang w:eastAsia="en-GB"/>
         </w:rPr>
-        <w:t>wanted</w:t>
+        <w:t xml:space="preserve"> used the Null Hypothesis that the data is normally distributed</w:t>
       </w:r>
       <w:r>
         <w:rPr>
           <w:rFonts w:cstheme="minorHAnsi"/>
           <w:lang w:eastAsia="en-GB"/>
         </w:rPr>
-        <w:t xml:space="preserve"> to confirm if my data was </w:t>
+        <w:t>. T</w:t>
       </w:r>
       <w:r>
         <w:rPr>
           <w:rFonts w:cstheme="minorHAnsi"/>
           <w:lang w:eastAsia="en-GB"/>
         </w:rPr>
-        <w:t>normally distributed</w:t>
+        <w:t>he result</w:t>
       </w:r>
       <w:r>
         <w:rPr>
           <w:rFonts w:cstheme="minorHAnsi"/>
           <w:lang w:eastAsia="en-GB"/>
         </w:rPr>
-        <w:t xml:space="preserve"> or not</w:t>
-      </w:r>
-      <w:r>
-        <w:rPr>
-          <w:rFonts w:cstheme="minorHAnsi"/>
-          <w:lang w:eastAsia="en-GB"/>
-        </w:rPr>
-        <w:t xml:space="preserve"> so I</w:t>
-      </w:r>
-      <w:r>
-        <w:rPr>
-          <w:rFonts w:cstheme="minorHAnsi"/>
-          <w:lang w:eastAsia="en-GB"/>
-        </w:rPr>
-        <w:t xml:space="preserve"> used the </w:t>
-      </w:r>
-      <w:r>
-        <w:rPr>
-          <w:rFonts w:cstheme="minorHAnsi"/>
-          <w:lang w:eastAsia="en-GB"/>
-        </w:rPr>
-        <w:t>Null Hypothesis</w:t>
-      </w:r>
-      <w:r>
-        <w:rPr>
-          <w:rFonts w:cstheme="minorHAnsi"/>
-          <w:lang w:eastAsia="en-GB"/>
-        </w:rPr>
-        <w:t xml:space="preserve"> that t</w:t>
-      </w:r>
-      <w:r>
-        <w:rPr>
-          <w:rFonts w:cstheme="minorHAnsi"/>
-          <w:lang w:eastAsia="en-GB"/>
-        </w:rPr>
-        <w:t>he data is normally distributed</w:t>
-      </w:r>
-      <w:r>
-        <w:rPr>
-          <w:rFonts w:cstheme="minorHAnsi"/>
-          <w:lang w:eastAsia="en-GB"/>
-        </w:rPr>
-        <w:t>. T</w:t>
-      </w:r>
-      <w:r>
-        <w:rPr>
-          <w:rFonts w:cstheme="minorHAnsi"/>
-          <w:lang w:eastAsia="en-GB"/>
-        </w:rPr>
-        <w:t>he result</w:t>
-      </w:r>
-      <w:r>
-        <w:rPr>
-          <w:rFonts w:cstheme="minorHAnsi"/>
-          <w:lang w:eastAsia="en-GB"/>
-        </w:rPr>
         <w:t xml:space="preserve"> was, i</w:t>
       </w:r>
       <w:r>
         <w:rPr>
           <w:rFonts w:cstheme="minorHAnsi"/>
         </w:rPr>
-        <w:t>n both cases</w:t>
-      </w:r>
-      <w:r>
-        <w:rPr>
-          <w:rFonts w:cstheme="minorHAnsi"/>
-        </w:rPr>
-        <w:t>,</w:t>
-      </w:r>
-      <w:r>
-        <w:rPr>
-          <w:rFonts w:cstheme="minorHAnsi"/>
-        </w:rPr>
-        <w:t xml:space="preserve"> my data wasn’t normally distributed, I can reject the Null Hypothesis. </w:t>
+        <w:t xml:space="preserve">n both cases, my data wasn’t normally distributed, I can reject the Null Hypothesis. </w:t>
       </w:r>
     </w:p>
     <w:p>
@@ -4289,19 +3997,7 @@
         <w:rPr>
           <w:rFonts w:cstheme="minorHAnsi"/>
         </w:rPr>
-        <w:t xml:space="preserve"> </w:t>
-      </w:r>
-      <w:r>
-        <w:rPr>
-          <w:rFonts w:cstheme="minorHAnsi"/>
-        </w:rPr>
-        <w:t>Statistics=0.923, p=0.000</w:t>
-      </w:r>
-      <w:r>
-        <w:rPr>
-          <w:rFonts w:cstheme="minorHAnsi"/>
-        </w:rPr>
-        <w:t xml:space="preserve">, </w:t>
+        <w:t xml:space="preserve"> Statistics=0.923, p=0.000, </w:t>
       </w:r>
       <w:r>
         <w:rPr>
@@ -4349,19 +4045,7 @@
         <w:rPr>
           <w:rFonts w:cstheme="minorHAnsi"/>
         </w:rPr>
-        <w:t>Statistics=0.9</w:t>
-      </w:r>
-      <w:r>
-        <w:rPr>
-          <w:rFonts w:cstheme="minorHAnsi"/>
-        </w:rPr>
-        <w:t>01</w:t>
-      </w:r>
-      <w:r>
-        <w:rPr>
-          <w:rFonts w:cstheme="minorHAnsi"/>
-        </w:rPr>
-        <w:t xml:space="preserve">, p=0.000, </w:t>
+        <w:t xml:space="preserve">Statistics=0.901, p=0.000, </w:t>
       </w:r>
       <w:r>
         <w:rPr>
@@ -4569,49 +4253,7 @@
         <w:rPr>
           <w:rFonts w:cstheme="minorHAnsi"/>
         </w:rPr>
-        <w:t xml:space="preserve">The </w:t>
-      </w:r>
-      <w:r>
-        <w:rPr>
-          <w:rFonts w:cstheme="minorHAnsi"/>
-        </w:rPr>
-        <w:t>result suggest</w:t>
-      </w:r>
-      <w:r>
-        <w:rPr>
-          <w:rFonts w:cstheme="minorHAnsi"/>
-        </w:rPr>
-        <w:t>ed</w:t>
-      </w:r>
-      <w:r>
-        <w:rPr>
-          <w:rFonts w:cstheme="minorHAnsi"/>
-        </w:rPr>
-        <w:t xml:space="preserve"> that the year ha</w:t>
-      </w:r>
-      <w:r>
-        <w:rPr>
-          <w:rFonts w:cstheme="minorHAnsi"/>
-        </w:rPr>
-        <w:t>d</w:t>
-      </w:r>
-      <w:r>
-        <w:rPr>
-          <w:rFonts w:cstheme="minorHAnsi"/>
-        </w:rPr>
-        <w:t xml:space="preserve"> a significant effect on housing prices in both the EU (excluding Ireland) and Ireland datasets, </w:t>
-      </w:r>
-      <w:r>
-        <w:rPr>
-          <w:rFonts w:cstheme="minorHAnsi"/>
-        </w:rPr>
-        <w:t xml:space="preserve">therefore </w:t>
-      </w:r>
-      <w:r>
-        <w:rPr>
-          <w:rFonts w:cstheme="minorHAnsi"/>
-        </w:rPr>
-        <w:t>I can reject the Null Hypothesis.</w:t>
+        <w:t>The result suggested that the year had a significant effect on housing prices in both the EU (excluding Ireland) and Ireland datasets, therefore I can reject the Null Hypothesis.</w:t>
       </w:r>
     </w:p>
     <w:p>
@@ -4630,49 +4272,7 @@
         <w:rPr>
           <w:rFonts w:cstheme="minorHAnsi"/>
         </w:rPr>
-        <w:t xml:space="preserve">EU (excluding </w:t>
-      </w:r>
-      <w:r>
-        <w:rPr>
-          <w:rFonts w:cstheme="minorHAnsi"/>
-        </w:rPr>
-        <w:t>Ireland</w:t>
-      </w:r>
-      <w:r>
-        <w:rPr>
-          <w:rFonts w:cstheme="minorHAnsi"/>
-        </w:rPr>
-        <w:t>)</w:t>
-      </w:r>
-      <w:r>
-        <w:rPr>
-          <w:rFonts w:cstheme="minorHAnsi"/>
-        </w:rPr>
-        <w:t xml:space="preserve"> </w:t>
-      </w:r>
-      <w:r>
-        <w:rPr>
-          <w:rFonts w:cstheme="minorHAnsi"/>
-        </w:rPr>
-        <w:t>– F-statistic: 138.119</w:t>
-      </w:r>
-      <w:r>
-        <w:rPr>
-          <w:rFonts w:cstheme="minorHAnsi"/>
-        </w:rPr>
-        <w:t xml:space="preserve">, </w:t>
-      </w:r>
-      <w:r>
-        <w:rPr>
-          <w:rFonts w:cstheme="minorHAnsi"/>
-        </w:rPr>
-        <w:t>P-value: 4.069</w:t>
-      </w:r>
-      <w:r>
-        <w:rPr>
-          <w:rFonts w:cstheme="minorHAnsi"/>
-        </w:rPr>
-        <w:t xml:space="preserve"> = </w:t>
+        <w:t xml:space="preserve">EU (excluding Ireland) – F-statistic: 138.119, P-value: 4.069 = </w:t>
       </w:r>
       <w:r>
         <w:rPr>
@@ -4700,14 +4300,7 @@
           <w:rFonts w:cstheme="minorHAnsi"/>
           <w:lang w:eastAsia="en-GB"/>
         </w:rPr>
-        <w:t>Only Ireland</w:t>
-      </w:r>
-      <w:r>
-        <w:rPr>
-          <w:rFonts w:cstheme="minorHAnsi"/>
-          <w:lang w:eastAsia="en-GB"/>
-        </w:rPr>
-        <w:t xml:space="preserve"> – </w:t>
+        <w:t xml:space="preserve">Only Ireland – </w:t>
       </w:r>
       <w:r>
         <w:rPr>
@@ -4756,37 +4349,7 @@
         <w:rPr>
           <w:rFonts w:cstheme="minorHAnsi"/>
         </w:rPr>
-        <w:t xml:space="preserve">Correlation </w:t>
-      </w:r>
-      <w:r>
-        <w:rPr>
-          <w:rFonts w:cstheme="minorHAnsi"/>
-        </w:rPr>
-        <w:t>C</w:t>
-      </w:r>
-      <w:r>
-        <w:rPr>
-          <w:rFonts w:cstheme="minorHAnsi"/>
-        </w:rPr>
-        <w:t>o</w:t>
-      </w:r>
-      <w:r>
-        <w:rPr>
-          <w:rFonts w:cstheme="minorHAnsi"/>
-        </w:rPr>
-        <w:t>-</w:t>
-      </w:r>
-      <w:r>
-        <w:rPr>
-          <w:rFonts w:cstheme="minorHAnsi"/>
-        </w:rPr>
-        <w:t>efficient</w:t>
-      </w:r>
-      <w:r>
-        <w:rPr>
-          <w:rFonts w:cstheme="minorHAnsi"/>
-        </w:rPr>
-        <w:t xml:space="preserve"> and histogram plot - </w:t>
+        <w:t xml:space="preserve">Correlation Co-efficient and histogram plot - </w:t>
       </w:r>
     </w:p>
     <w:p>
@@ -4802,13 +4365,7 @@
         <w:rPr>
           <w:rFonts w:cstheme="minorHAnsi"/>
         </w:rPr>
-        <w:t xml:space="preserve">EHPI </w:t>
-      </w:r>
-      <w:r>
-        <w:rPr>
-          <w:rFonts w:cstheme="minorHAnsi"/>
-        </w:rPr>
-        <w:t>-</w:t>
+        <w:t>EHPI -</w:t>
       </w:r>
       <w:r>
         <w:rPr>
@@ -4875,14 +4432,7 @@
           <w:rFonts w:cstheme="minorHAnsi"/>
           <w:lang w:eastAsia="en-GB"/>
         </w:rPr>
-        <w:t>DHP</w:t>
-      </w:r>
-      <w:r>
-        <w:rPr>
-          <w:rFonts w:cstheme="minorHAnsi"/>
-          <w:lang w:eastAsia="en-GB"/>
-        </w:rPr>
-        <w:t xml:space="preserve"> -</w:t>
+        <w:t>DHP -</w:t>
       </w:r>
       <w:r>
         <w:rPr>
@@ -4981,19 +4531,7 @@
         <w:pStyle w:val="NoSpacing"/>
       </w:pPr>
       <w:r>
-        <w:t xml:space="preserve">The </w:t>
-      </w:r>
-      <w:r>
-        <w:t xml:space="preserve">EHPI data </w:t>
-      </w:r>
-      <w:r>
-        <w:t xml:space="preserve">shows a linear regression between </w:t>
-      </w:r>
-      <w:r>
-        <w:t>Year &amp; Price index</w:t>
-      </w:r>
-      <w:r>
-        <w:t xml:space="preserve"> with a slope of 3.24, meaning that there is an expected increase. The correlation coefficient (r) of 0.6037 </w:t>
+        <w:t xml:space="preserve">The EHPI data shows a linear regression between Year &amp; Price index with a slope of 3.24, meaning that there is an expected increase. The correlation coefficient (r) of 0.6037 </w:t>
       </w:r>
       <w:r>
         <w:t xml:space="preserve">shows </w:t>
@@ -5149,22 +4687,13 @@
         <w:t>Chi-Squared</w:t>
       </w:r>
       <w:r>
-        <w:t xml:space="preserve"> test. To test the alternative </w:t>
-      </w:r>
-      <w:r>
-        <w:t>hypothesis that there is significant association between</w:t>
+        <w:t xml:space="preserve"> test. To test the alternative hypothesis that there is significant association between</w:t>
       </w:r>
       <w:r>
         <w:t xml:space="preserve"> two categorical variables</w:t>
       </w:r>
       <w:r>
-        <w:t xml:space="preserve"> – in this case Location and Price. Each dataset had </w:t>
-      </w:r>
-      <w:r>
-        <w:t>very large the chi-squared test statistic</w:t>
-      </w:r>
-      <w:r>
-        <w:t xml:space="preserve"> – </w:t>
+        <w:t xml:space="preserve"> – in this case Location and Price. Each dataset had very large the chi-squared test statistic – </w:t>
       </w:r>
     </w:p>
     <w:p>
@@ -5182,49 +4711,7 @@
         <w:rPr>
           <w:rFonts w:cstheme="minorHAnsi"/>
         </w:rPr>
-        <w:t xml:space="preserve">EHPI = </w:t>
-      </w:r>
-      <w:r>
-        <w:rPr>
-          <w:rFonts w:cstheme="minorHAnsi"/>
-        </w:rPr>
-        <w:t xml:space="preserve">38462.8429 </w:t>
-      </w:r>
-      <w:r>
-        <w:rPr>
-          <w:rFonts w:cstheme="minorHAnsi"/>
-        </w:rPr>
-        <w:t>with</w:t>
-      </w:r>
-      <w:r>
-        <w:rPr>
-          <w:rFonts w:cstheme="minorHAnsi"/>
-        </w:rPr>
-        <w:t xml:space="preserve"> </w:t>
-      </w:r>
-      <w:r>
-        <w:rPr>
-          <w:rFonts w:cstheme="minorHAnsi"/>
-        </w:rPr>
-        <w:t xml:space="preserve">a </w:t>
-      </w:r>
-      <w:r>
-        <w:rPr>
-          <w:rFonts w:cstheme="minorHAnsi"/>
-        </w:rPr>
-        <w:t xml:space="preserve">p-value </w:t>
-      </w:r>
-      <w:r>
-        <w:rPr>
-          <w:rFonts w:cstheme="minorHAnsi"/>
-        </w:rPr>
-        <w:t xml:space="preserve">of </w:t>
-      </w:r>
-      <w:r>
-        <w:rPr>
-          <w:rFonts w:cstheme="minorHAnsi"/>
-        </w:rPr>
-        <w:t>0.0208</w:t>
+        <w:t>EHPI = 38462.8429 with a p-value of 0.0208</w:t>
       </w:r>
     </w:p>
     <w:p>
@@ -5242,31 +4729,7 @@
         <w:rPr>
           <w:rFonts w:cstheme="minorHAnsi"/>
         </w:rPr>
-        <w:t xml:space="preserve">DHP = </w:t>
-      </w:r>
-      <w:r>
-        <w:rPr>
-          <w:rFonts w:cstheme="minorHAnsi"/>
-        </w:rPr>
-        <w:t>208204.5440</w:t>
-      </w:r>
-      <w:r>
-        <w:rPr>
-          <w:rFonts w:cstheme="minorHAnsi"/>
-        </w:rPr>
-        <w:t xml:space="preserve"> with a </w:t>
-      </w:r>
-      <w:r>
-        <w:rPr>
-          <w:rFonts w:cstheme="minorHAnsi"/>
-        </w:rPr>
-        <w:t xml:space="preserve">p-value </w:t>
-      </w:r>
-      <w:r>
-        <w:rPr>
-          <w:rFonts w:cstheme="minorHAnsi"/>
-        </w:rPr>
-        <w:t>of 0</w:t>
+        <w:t>DHP = 208204.5440 with a p-value of 0</w:t>
       </w:r>
     </w:p>
     <w:p>
@@ -5308,10 +4771,7 @@
         <w:t>I can definitely see me using more advanced</w:t>
       </w:r>
       <w:r>
-        <w:t xml:space="preserve"> statistical methods such as multiple regression or time series analysis</w:t>
-      </w:r>
-      <w:r>
-        <w:t xml:space="preserve"> to</w:t>
+        <w:t xml:space="preserve"> statistical methods such as multiple regression or time series analysis to</w:t>
       </w:r>
       <w:r>
         <w:rPr>
@@ -5320,19 +4780,7 @@
         <w:t xml:space="preserve"> </w:t>
       </w:r>
       <w:r>
-        <w:t>analyse</w:t>
-      </w:r>
-      <w:r>
-        <w:t xml:space="preserve"> the relationships between variables in </w:t>
-      </w:r>
-      <w:r>
-        <w:t xml:space="preserve">my </w:t>
-      </w:r>
-      <w:r>
-        <w:t>data</w:t>
-      </w:r>
-      <w:r>
-        <w:t xml:space="preserve">. </w:t>
+        <w:t xml:space="preserve">analyse the relationships between variables in my data. </w:t>
       </w:r>
     </w:p>
     <w:p>
@@ -5442,34 +4890,7 @@
         </w:rPr>
       </w:pPr>
       <w:r>
-        <w:t xml:space="preserve">Some challenges </w:t>
-      </w:r>
-      <w:r>
-        <w:t>I experienced</w:t>
-      </w:r>
-      <w:r>
-        <w:t xml:space="preserve"> </w:t>
-      </w:r>
-      <w:r>
-        <w:t>were around</w:t>
-      </w:r>
-      <w:r>
-        <w:t xml:space="preserve"> selecting</w:t>
-      </w:r>
-      <w:r>
-        <w:t xml:space="preserve"> the</w:t>
-      </w:r>
-      <w:r>
-        <w:t xml:space="preserve"> appropriate statistical method</w:t>
-      </w:r>
-      <w:r>
-        <w:t xml:space="preserve"> or test and</w:t>
-      </w:r>
-      <w:r>
-        <w:t xml:space="preserve"> selecting an appropriate level of significance for hypothesis testing</w:t>
-      </w:r>
-      <w:r>
-        <w:t xml:space="preserve">. More research and study will be needed to fully integrate these methods into my day to day approach to Data Analysis. </w:t>
+        <w:t xml:space="preserve">Some challenges I experienced were around selecting the appropriate statistical method or test and selecting an appropriate level of significance for hypothesis testing. More research and study will be needed to fully integrate these methods into my day to day approach to Data Analysis. </w:t>
       </w:r>
     </w:p>
     <w:p>
@@ -5543,10 +4964,7 @@
         <w:t>ARIMA</w:t>
       </w:r>
       <w:r>
-        <w:t xml:space="preserve"> - </w:t>
-      </w:r>
-      <w:r>
-        <w:t xml:space="preserve">Autoregressive Integrated Moving Average. </w:t>
+        <w:t xml:space="preserve"> - Autoregressive Integrated Moving Average. </w:t>
       </w:r>
     </w:p>
     <w:p>
@@ -5570,13 +4988,7 @@
         <w:t xml:space="preserve">is </w:t>
       </w:r>
       <w:r>
-        <w:t xml:space="preserve">used for </w:t>
-      </w:r>
-      <w:r>
-        <w:t>analysing</w:t>
-      </w:r>
-      <w:r>
-        <w:t xml:space="preserve"> and forecasting</w:t>
+        <w:t>used for analysing and forecasting</w:t>
       </w:r>
       <w:r>
         <w:t xml:space="preserve"> trends and patterns in time series data. Since house prices tend to exhibit seasonal patterns and trends, </w:t>
@@ -5631,10 +5043,7 @@
       </w:r>
       <w:proofErr w:type="spellEnd"/>
       <w:r>
-        <w:t>", and the features are "Year" and "</w:t>
-      </w:r>
-      <w:r>
-        <w:t xml:space="preserve"> </w:t>
+        <w:t xml:space="preserve">", and the features are "Year" and " </w:t>
       </w:r>
       <w:proofErr w:type="spellStart"/>
       <w:r>
@@ -5648,10 +5057,7 @@
       </w:r>
       <w:proofErr w:type="spellEnd"/>
       <w:r>
-        <w:t xml:space="preserve"> </w:t>
-      </w:r>
-      <w:r>
-        <w:t xml:space="preserve">". </w:t>
+        <w:t xml:space="preserve"> ". </w:t>
       </w:r>
     </w:p>
     <w:p>
@@ -5825,19 +5231,7 @@
         <w:spacing w:after="0"/>
       </w:pPr>
       <w:r>
-        <w:t xml:space="preserve">As I was using the </w:t>
-      </w:r>
-      <w:r>
-        <w:t>ARIMA and Random Forest Regression model</w:t>
-      </w:r>
-      <w:r>
-        <w:t>s</w:t>
-      </w:r>
-      <w:r>
-        <w:t xml:space="preserve">, </w:t>
-      </w:r>
-      <w:r>
-        <w:t xml:space="preserve">I opted to not use </w:t>
+        <w:t xml:space="preserve">As I was using the ARIMA and Random Forest Regression models, I opted to not use </w:t>
       </w:r>
       <w:proofErr w:type="spellStart"/>
       <w:r>
@@ -5869,22 +5263,7 @@
       </w:r>
       <w:proofErr w:type="spellEnd"/>
       <w:r>
-        <w:t xml:space="preserve"> </w:t>
-      </w:r>
-      <w:r>
-        <w:t xml:space="preserve">is designed and </w:t>
-      </w:r>
-      <w:r>
-        <w:t xml:space="preserve">most useful </w:t>
-      </w:r>
-      <w:r>
-        <w:t xml:space="preserve">for </w:t>
-      </w:r>
-      <w:r>
-        <w:t xml:space="preserve">dealing with models that </w:t>
-      </w:r>
-      <w:r>
-        <w:t>w</w:t>
+        <w:t xml:space="preserve"> is designed and most useful for dealing with models that w</w:t>
       </w:r>
       <w:r>
         <w:t xml:space="preserve">ould be difficult to find the </w:t>
@@ -5896,13 +5275,7 @@
         <w:t xml:space="preserve">of </w:t>
       </w:r>
       <w:r>
-        <w:t xml:space="preserve">hyperparameters </w:t>
-      </w:r>
-      <w:r>
-        <w:t xml:space="preserve">or Features </w:t>
-      </w:r>
-      <w:r>
-        <w:t>that need to be tuned</w:t>
+        <w:t>hyperparameters or Features that need to be tuned</w:t>
       </w:r>
       <w:r>
         <w:t>.</w:t>
@@ -5949,10 +5322,7 @@
       </w:r>
       <w:proofErr w:type="spellEnd"/>
       <w:r>
-        <w:t xml:space="preserve"> uses a grid of predefined hyperparameters to be tested exhaustively</w:t>
-      </w:r>
-      <w:r>
-        <w:t xml:space="preserve"> so their aim is similar but then differ in the approach. </w:t>
+        <w:t xml:space="preserve"> uses a grid of predefined hyperparameters to be tested exhaustively so their aim is similar but then differ in the approach. </w:t>
       </w:r>
     </w:p>
     <w:p>
@@ -7628,13 +6998,7 @@
         <w:t xml:space="preserve"> model. </w:t>
       </w:r>
       <w:r>
-        <w:t xml:space="preserve">I have however generated the MSE twice, once on one </w:t>
-      </w:r>
-      <w:r>
-        <w:t xml:space="preserve">features </w:t>
-      </w:r>
-      <w:r>
-        <w:t xml:space="preserve">(Price) and a second with two features (Price &amp; Year). </w:t>
+        <w:t xml:space="preserve">I have however generated the MSE twice, once on one features (Price) and a second with two features (Price &amp; Year). </w:t>
       </w:r>
       <w:r>
         <w:t xml:space="preserve">In </w:t>
@@ -7799,13 +7163,7 @@
         <w:pStyle w:val="NoSpacing"/>
       </w:pPr>
       <w:r>
-        <w:t>The ARIMA models may not generalise well on new data even b</w:t>
-      </w:r>
-      <w:r>
-        <w:t xml:space="preserve">ased on the MSE </w:t>
-      </w:r>
-      <w:r>
-        <w:t>from TSCV, even with the A</w:t>
+        <w:t>The ARIMA models may not generalise well on new data even based on the MSE from TSCV, even with the A</w:t>
       </w:r>
       <w:r>
         <w:t>-ARIMA model perform</w:t>
@@ -10745,7 +10103,7 @@
     <w:lsdException w:name="Table Web 2" w:semiHidden="1" w:unhideWhenUsed="1"/>
     <w:lsdException w:name="Table Web 3" w:semiHidden="1" w:unhideWhenUsed="1"/>
     <w:lsdException w:name="Balloon Text" w:semiHidden="1" w:unhideWhenUsed="1"/>
-    <w:lsdException w:name="Table Grid" w:semiHidden="1" w:uiPriority="59" w:unhideWhenUsed="1"/>
+    <w:lsdException w:name="Table Grid" w:uiPriority="59"/>
     <w:lsdException w:name="Table Theme" w:semiHidden="1" w:unhideWhenUsed="1"/>
     <w:lsdException w:name="Placeholder Text" w:semiHidden="1"/>
     <w:lsdException w:name="No Spacing" w:uiPriority="1" w:qFormat="1"/>

</xml_diff>